<commit_message>
Added last page image, to fix
</commit_message>
<xml_diff>
--- a/output/NomeDocumento.docx
+++ b/output/NomeDocumento.docx
@@ -5,224 +5,45 @@
     <w:p>
       <w:r>
         <w:rPr>
-          <w:color w:val="green"/>
-          <w:b/>
-          <w:bCs/>
-          <w:rFonts w:ascii="Arial" w:eastAsia="Arial" w:hAnsi="Arial" w:cs="Arial"/>
-          <w:sz w:val="44"/>
-          <w:szCs w:val="44"/>
+          <w:noProof/>
         </w:rPr>
-        <w:t>Generic Title</w:t>
-      </w:r>
-      <w:r>
-        <w:pict>
-          <v:rect style="width:0;height:.75pt" o:hralign="center" o:hrstd="t" o:hr="t" fillcolor="#e0e0e0" stroked="f"/>
-        </w:pict>
-      </w:r>
-      <w:r>
-        <w:br/>
-      </w:r>
-      <w:r>
-        <w:br/>
+        <w:drawing>
+          <wp:inline distT="0" distB="0" distL="0" distR="0">
+            <wp:extent cx="12153900" cy="15725775"/>
+            <wp:effectExtent l="19050" t="0" r="9525" b="0"/>
+            <wp:docPr id="1" name="Picture 0" descr="Picture 0"/>
+            <wp:cNvGraphicFramePr>
+              <a:graphicFrameLocks xmlns:a="http://schemas.openxmlformats.org/drawingml/2006/main" noChangeAspect="1"/>
+            </wp:cNvGraphicFramePr>
+            <a:graphic xmlns:a="http://schemas.openxmlformats.org/drawingml/2006/main">
+              <a:graphicData uri="http://schemas.openxmlformats.org/drawingml/2006/picture">
+                <pic:pic xmlns:pic="http://schemas.openxmlformats.org/drawingml/2006/picture">
+                  <pic:nvPicPr>
+                    <pic:cNvPr id="0" name="Picture 0"/>
+                    <pic:cNvPicPr/>
+                  </pic:nvPicPr>
+                  <pic:blipFill>
+                    <a:blip r:embed="rId7" cstate="print"/>
+                    <a:stretch>
+                      <a:fillRect/>
+                    </a:stretch>
+                  </pic:blipFill>
+                  <pic:spPr>
+                    <a:xfrm>
+                      <a:off x="0" y="0"/>
+                      <a:ext cx="12153900" cy="15725775"/>
+                    </a:xfrm>
+                    <a:prstGeom prst="rect">
+                      <a:avLst/>
+                    </a:prstGeom>
+                  </pic:spPr>
+                </pic:pic>
+              </a:graphicData>
+            </a:graphic>
+          </wp:inline>
+        </w:drawing>
       </w:r>
     </w:p>
-    <w:tbl>
-      <w:tblPr>
-        <w:tblStyle w:val="a3"/>
-        <w:tblW w:w="0" w:type="auto"/>
-        <w:tblLook w:val="04A0" w:firstRow="1" w:lastRow="0" w:firstColumn="1" w:lastColumn="0" w:noHBand="0" w:noVBand="1"/>
-      </w:tblPr>
-      <w:tblGrid>
-        <w:gridCol w:w="2200"/>
-        <w:gridCol w:w="2200"/>
-        <w:gridCol w:w="2200"/>
-        <w:gridCol w:w="2200"/>
-      </w:tblGrid>
-      <w:tr>
-        <w:tc>
-          <w:tcPr>
-            <w:tcW w:w="2200" w:type="dxa"/>
-            <w:gridSpan w:val="1"/>
-            <w:vAlign w:val="top"/>
-            <w:shd w:val="clear" w:color="auto" w:fill="D9D9D9" w:themeFill="" w:themeFillTint=""/>
-          </w:tcPr>
-          <w:p>
-            <w:pPr>
-              <w:jc w:val="center"/>
-            </w:pPr>
-            <w:r>
-              <w:rPr>
-                <w:rFonts w:ascii="Arial" w:hAnsi="Arial"/>
-                <w:color w:val="111"/>
-                <w:b/>
-                <w:sz w:val="24"/>
-                <w:szCs w:val="24"/>
-              </w:rPr>
-              <w:t>Version</w:t>
-            </w:r>
-          </w:p>
-        </w:tc>
-        <w:tc>
-          <w:tcPr>
-            <w:tcW w:w="2200" w:type="dxa"/>
-            <w:gridSpan w:val="1"/>
-            <w:vAlign w:val="top"/>
-            <w:shd w:val="clear" w:color="auto" w:fill="D9D9D9" w:themeFill="" w:themeFillTint=""/>
-          </w:tcPr>
-          <w:p>
-            <w:pPr>
-              <w:jc w:val="center"/>
-            </w:pPr>
-            <w:r>
-              <w:rPr>
-                <w:rFonts w:ascii="Arial" w:hAnsi="Arial"/>
-                <w:color w:val="111"/>
-                <w:b/>
-                <w:sz w:val="24"/>
-                <w:szCs w:val="24"/>
-              </w:rPr>
-              <w:t>Date</w:t>
-            </w:r>
-          </w:p>
-        </w:tc>
-        <w:tc>
-          <w:tcPr>
-            <w:tcW w:w="2200" w:type="dxa"/>
-            <w:gridSpan w:val="1"/>
-            <w:vAlign w:val="top"/>
-            <w:shd w:val="clear" w:color="auto" w:fill="D9D9D9" w:themeFill="" w:themeFillTint=""/>
-          </w:tcPr>
-          <w:p>
-            <w:pPr>
-              <w:jc w:val="center"/>
-            </w:pPr>
-            <w:r>
-              <w:rPr>
-                <w:rFonts w:ascii="Arial" w:hAnsi="Arial"/>
-                <w:color w:val="111"/>
-                <w:b/>
-                <w:sz w:val="24"/>
-                <w:szCs w:val="24"/>
-              </w:rPr>
-              <w:t>Revised By</w:t>
-            </w:r>
-          </w:p>
-        </w:tc>
-        <w:tc>
-          <w:tcPr>
-            <w:tcW w:w="2200" w:type="dxa"/>
-            <w:gridSpan w:val="1"/>
-            <w:vAlign w:val="top"/>
-            <w:shd w:val="clear" w:color="auto" w:fill="D9D9D9" w:themeFill="" w:themeFillTint=""/>
-          </w:tcPr>
-          <w:p>
-            <w:pPr>
-              <w:jc w:val="center"/>
-            </w:pPr>
-            <w:r>
-              <w:rPr>
-                <w:rFonts w:ascii="Arial" w:hAnsi="Arial"/>
-                <w:color w:val="111"/>
-                <w:b/>
-                <w:sz w:val="24"/>
-                <w:szCs w:val="24"/>
-              </w:rPr>
-              <w:t>Nature of Amendment</w:t>
-            </w:r>
-          </w:p>
-        </w:tc>
-      </w:tr>
-      <w:tr>
-        <w:tc>
-          <w:tcPr>
-            <w:tcW w:w="2200" w:type="dxa"/>
-            <w:gridSpan w:val="1"/>
-            <w:vAlign w:val="top"/>
-            <w:shd w:val="clear" w:color="auto" w:fill="FFFFFF" w:themeFill="" w:themeFillTint=""/>
-          </w:tcPr>
-          <w:p>
-            <w:pPr>
-              <w:jc w:val="center"/>
-            </w:pPr>
-            <w:r>
-              <w:rPr>
-                <w:rFonts w:ascii="Arial" w:hAnsi="Arial"/>
-                <w:color w:val="111"/>
-                <w:sz w:val="24"/>
-                <w:szCs w:val="24"/>
-              </w:rPr>
-              <w:t>1.0</w:t>
-            </w:r>
-          </w:p>
-        </w:tc>
-        <w:tc>
-          <w:tcPr>
-            <w:tcW w:w="2200" w:type="dxa"/>
-            <w:gridSpan w:val="1"/>
-            <w:vAlign w:val="top"/>
-            <w:shd w:val="clear" w:color="auto" w:fill="FFFFFF" w:themeFill="" w:themeFillTint=""/>
-          </w:tcPr>
-          <w:p>
-            <w:pPr>
-              <w:jc w:val="center"/>
-            </w:pPr>
-            <w:r>
-              <w:rPr>
-                <w:rFonts w:ascii="Arial" w:hAnsi="Arial"/>
-                <w:color w:val="111"/>
-                <w:sz w:val="24"/>
-                <w:szCs w:val="24"/>
-              </w:rPr>
-              <w:t>04/709/2018</w:t>
-            </w:r>
-          </w:p>
-        </w:tc>
-        <w:tc>
-          <w:tcPr>
-            <w:tcW w:w="2200" w:type="dxa"/>
-            <w:gridSpan w:val="1"/>
-            <w:vAlign w:val="top"/>
-            <w:shd w:val="clear" w:color="auto" w:fill="FFFFFF" w:themeFill="" w:themeFillTint=""/>
-          </w:tcPr>
-          <w:p>
-            <w:pPr>
-              <w:jc w:val="center"/>
-            </w:pPr>
-            <w:r>
-              <w:rPr>
-                <w:rFonts w:ascii="Arial" w:hAnsi="Arial"/>
-                <w:color w:val="111"/>
-                <w:sz w:val="24"/>
-                <w:szCs w:val="24"/>
-              </w:rPr>
-              <w:t>Vincenzo Esposito</w:t>
-            </w:r>
-          </w:p>
-        </w:tc>
-        <w:tc>
-          <w:tcPr>
-            <w:tcW w:w="2200" w:type="dxa"/>
-            <w:gridSpan w:val="1"/>
-            <w:vAlign w:val="top"/>
-            <w:shd w:val="clear" w:color="auto" w:fill="FFFFFF" w:themeFill="" w:themeFillTint=""/>
-          </w:tcPr>
-          <w:p>
-            <w:pPr>
-              <w:jc w:val="center"/>
-            </w:pPr>
-            <w:r>
-              <w:rPr>
-                <w:rFonts w:ascii="Arial" w:hAnsi="Arial"/>
-                <w:color w:val="111"/>
-                <w:sz w:val="24"/>
-                <w:szCs w:val="24"/>
-              </w:rPr>
-              <w:t>Initial Version</w:t>
-            </w:r>
-          </w:p>
-        </w:tc>
-      </w:tr>
-    </w:tbl>
     <w:p/>
     <w:sectPr>
       <w:pgSz w:w="12240" w:h="15840"/>

</xml_diff>